<commit_message>
Generate table 2 in FOS
</commit_message>
<xml_diff>
--- a/templates/fos.docx
+++ b/templates/fos.docx
@@ -147,14 +147,7 @@
           <w:sz w:val="24"/>
           <w:szCs w:val="24"/>
         </w:rPr>
-        <w:t xml:space="preserve">основной </w:t>
-      </w:r>
-      <w:r>
-        <w:rPr>
-          <w:sz w:val="24"/>
-          <w:szCs w:val="24"/>
-        </w:rPr>
-        <w:t>профессиональной образовательной программы высшего образования</w:t>
+        <w:t>основной профессиональной образовательной программы высшего образования</w:t>
       </w:r>
     </w:p>
     <w:p>
@@ -316,14 +309,7 @@
           <w:sz w:val="24"/>
           <w:szCs w:val="24"/>
         </w:rPr>
-        <w:t xml:space="preserve"> </w:t>
-      </w:r>
-      <w:r>
-        <w:rPr>
-          <w:sz w:val="24"/>
-          <w:szCs w:val="24"/>
-        </w:rPr>
-        <w:t xml:space="preserve">'4' </w:t>
+        <w:t xml:space="preserve"> '4' </w:t>
       </w:r>
       <w:proofErr w:type="spellStart"/>
       <w:r>
@@ -417,14 +403,7 @@
           <w:sz w:val="24"/>
           <w:szCs w:val="24"/>
         </w:rPr>
-        <w:t>Форма обуче</w:t>
-      </w:r>
-      <w:r>
-        <w:rPr>
-          <w:sz w:val="24"/>
-          <w:szCs w:val="24"/>
-        </w:rPr>
-        <w:t>ния: очная</w:t>
+        <w:t>Форма обучения: очная</w:t>
       </w:r>
     </w:p>
     <w:p>
@@ -456,13 +435,7 @@
         <w:rPr>
           <w:lang w:val="en-US"/>
         </w:rPr>
-        <w:t>plan</w:t>
-      </w:r>
-      <w:r>
-        <w:rPr>
-          <w:lang w:val="en-US"/>
-        </w:rPr>
-        <w:t>.authors</w:t>
+        <w:t>plan.authors</w:t>
       </w:r>
       <w:proofErr w:type="spellEnd"/>
       <w:proofErr w:type="gramEnd"/>
@@ -585,20 +558,45 @@
               <w:rPr>
                 <w:sz w:val="24"/>
                 <w:szCs w:val="24"/>
-              </w:rPr>
-            </w:pPr>
-            <w:r>
-              <w:rPr>
-                <w:sz w:val="24"/>
-                <w:szCs w:val="24"/>
-              </w:rPr>
-              <w:t>протокол №_____ от «__</w:t>
+                <w:lang w:val="en-US"/>
+              </w:rPr>
+            </w:pPr>
+            <w:r>
+              <w:rPr>
+                <w:sz w:val="24"/>
+                <w:szCs w:val="24"/>
+              </w:rPr>
+              <w:t>протокол</w:t>
+            </w:r>
+            <w:r>
+              <w:rPr>
+                <w:sz w:val="24"/>
+                <w:szCs w:val="24"/>
+                <w:lang w:val="en-US"/>
+              </w:rPr>
+              <w:t xml:space="preserve"> №_____ </w:t>
+            </w:r>
+            <w:r>
+              <w:rPr>
+                <w:sz w:val="24"/>
+                <w:szCs w:val="24"/>
+              </w:rPr>
+              <w:t>от</w:t>
+            </w:r>
+            <w:r>
+              <w:rPr>
+                <w:sz w:val="24"/>
+                <w:szCs w:val="24"/>
+                <w:lang w:val="en-US"/>
+              </w:rPr>
+              <w:t xml:space="preserve"> «__</w:t>
             </w:r>
             <w:proofErr w:type="gramStart"/>
             <w:r>
               <w:rPr>
                 <w:sz w:val="24"/>
                 <w:szCs w:val="24"/>
+                <w:lang w:val="en-US"/>
               </w:rPr>
               <w:t>_»_</w:t>
             </w:r>
@@ -607,8 +605,24 @@
               <w:rPr>
                 <w:sz w:val="24"/>
                 <w:szCs w:val="24"/>
-              </w:rPr>
-              <w:t>_________20___ г.</w:t>
+                <w:lang w:val="en-US"/>
+              </w:rPr>
+              <w:t xml:space="preserve">_________20___ </w:t>
+            </w:r>
+            <w:r>
+              <w:rPr>
+                <w:sz w:val="24"/>
+                <w:szCs w:val="24"/>
+              </w:rPr>
+              <w:t>г</w:t>
+            </w:r>
+            <w:r>
+              <w:rPr>
+                <w:sz w:val="24"/>
+                <w:szCs w:val="24"/>
+                <w:lang w:val="en-US"/>
+              </w:rPr>
+              <w:t>.</w:t>
             </w:r>
           </w:p>
           <w:p>
@@ -625,15 +639,7 @@
                 <w:szCs w:val="24"/>
                 <w:lang w:val="en-US"/>
               </w:rPr>
-              <w:t xml:space="preserve">{% if </w:t>
-            </w:r>
-            <w:r>
-              <w:rPr>
-                <w:sz w:val="24"/>
-                <w:szCs w:val="24"/>
-                <w:lang w:val="en-US"/>
-              </w:rPr>
-              <w:t xml:space="preserve">'4' in </w:t>
+              <w:t xml:space="preserve">{% if '4' in </w:t>
             </w:r>
             <w:proofErr w:type="spellStart"/>
             <w:proofErr w:type="gramStart"/>
@@ -670,14 +676,7 @@
                 <w:sz w:val="24"/>
                 <w:szCs w:val="24"/>
               </w:rPr>
-              <w:t>Руководител</w:t>
-            </w:r>
-            <w:r>
-              <w:rPr>
-                <w:sz w:val="24"/>
-                <w:szCs w:val="24"/>
-              </w:rPr>
-              <w:t>ь программы</w:t>
+              <w:t>Руководитель программы</w:t>
             </w:r>
           </w:p>
           <w:p>
@@ -933,14 +932,7 @@
                 <w:sz w:val="24"/>
                 <w:szCs w:val="24"/>
               </w:rPr>
-              <w:t xml:space="preserve">Рекомендовано к утверждению в </w:t>
-            </w:r>
-            <w:r>
-              <w:rPr>
-                <w:sz w:val="24"/>
-                <w:szCs w:val="24"/>
-              </w:rPr>
-              <w:t>составе ОП</w:t>
+              <w:t>Рекомендовано к утверждению в составе ОП</w:t>
             </w:r>
           </w:p>
           <w:p>
@@ -1145,16 +1137,7 @@
           <w:szCs w:val="24"/>
         </w:rPr>
         <w:lastRenderedPageBreak/>
-        <w:t xml:space="preserve">Пояснительная записка к ФОнду оценочных </w:t>
-      </w:r>
-      <w:r>
-        <w:rPr>
-          <w:b/>
-          <w:caps/>
-          <w:sz w:val="24"/>
-          <w:szCs w:val="24"/>
-        </w:rPr>
-        <w:t>средств ОСНОВНОЙ ПРОФЕССИОНАЛЬНОЙ образовательной программы</w:t>
+        <w:t>Пояснительная записка к ФОнду оценочных средств ОСНОВНОЙ ПРОФЕССИОНАЛЬНОЙ образовательной программы</w:t>
       </w:r>
     </w:p>
     <w:p>
@@ -1197,16 +1180,7 @@
           <w:szCs w:val="24"/>
           <w:highlight w:val="cyan"/>
         </w:rPr>
-        <w:t>Указать цель, задачи формирования ФОС по основной профессиональной образовательной программе «…», описать общу</w:t>
-      </w:r>
-      <w:r>
-        <w:rPr>
-          <w:i/>
-          <w:sz w:val="24"/>
-          <w:szCs w:val="24"/>
-          <w:highlight w:val="cyan"/>
-        </w:rPr>
-        <w:t>ю структуру ФОС (указать, что ФОС ОПОП включается ФОС для промежуточной аттестации и для итоговой (государственной итоговой) аттестации.</w:t>
+        <w:t>Указать цель, задачи формирования ФОС по основной профессиональной образовательной программе «…», описать общую структуру ФОС (указать, что ФОС ОПОП включается ФОС для промежуточной аттестации и для итоговой (государственной итоговой) аттестации.</w:t>
       </w:r>
     </w:p>
     <w:p>
@@ -1235,15 +1209,7 @@
           <w:sz w:val="24"/>
           <w:szCs w:val="24"/>
         </w:rPr>
-        <w:t>1.2. Планируемые результаты освоения основной профессиональной образовательной программы (компетенции), этапы их форми</w:t>
-      </w:r>
-      <w:r>
-        <w:rPr>
-          <w:b/>
-          <w:sz w:val="24"/>
-          <w:szCs w:val="24"/>
-        </w:rPr>
-        <w:t>рования и оценивания по образовательной программе</w:t>
+        <w:t>1.2. Планируемые результаты освоения основной профессиональной образовательной программы (компетенции), этапы их формирования и оценивания по образовательной программе</w:t>
       </w:r>
     </w:p>
     <w:p>
@@ -1469,13 +1435,7 @@
               <w:rPr>
                 <w:szCs w:val="16"/>
               </w:rPr>
-              <w:t>2</w:t>
-            </w:r>
-            <w:r>
-              <w:rPr>
-                <w:szCs w:val="16"/>
-              </w:rPr>
-              <w:t xml:space="preserve"> курс</w:t>
+              <w:t>2 курс</w:t>
             </w:r>
           </w:p>
         </w:tc>
@@ -1596,13 +1556,7 @@
               <w:rPr>
                 <w:szCs w:val="16"/>
               </w:rPr>
-              <w:t xml:space="preserve">Семестр </w:t>
-            </w:r>
-            <w:r>
-              <w:rPr>
-                <w:szCs w:val="16"/>
-              </w:rPr>
-              <w:t>3</w:t>
+              <w:t>Семестр 3</w:t>
             </w:r>
           </w:p>
         </w:tc>
@@ -1627,13 +1581,7 @@
               <w:rPr>
                 <w:szCs w:val="16"/>
               </w:rPr>
-              <w:t xml:space="preserve">Семестр </w:t>
-            </w:r>
-            <w:r>
-              <w:rPr>
-                <w:szCs w:val="16"/>
-              </w:rPr>
-              <w:t>4</w:t>
+              <w:t>Семестр 4</w:t>
             </w:r>
           </w:p>
         </w:tc>
@@ -2087,15 +2035,7 @@
           <w:sz w:val="24"/>
           <w:szCs w:val="24"/>
         </w:rPr>
-        <w:t xml:space="preserve">Критерии оценивания уровня </w:t>
-      </w:r>
-      <w:r>
-        <w:rPr>
-          <w:b/>
-          <w:sz w:val="24"/>
-          <w:szCs w:val="24"/>
-        </w:rPr>
-        <w:t>сформированности компетенций</w:t>
+        <w:t>Критерии оценивания уровня сформированности компетенций</w:t>
       </w:r>
     </w:p>
     <w:tbl>
@@ -2108,9 +2048,9 @@
         <w:gridCol w:w="2707"/>
         <w:gridCol w:w="2333"/>
         <w:gridCol w:w="1905"/>
-        <w:gridCol w:w="1692"/>
-        <w:gridCol w:w="1486"/>
-        <w:gridCol w:w="1909"/>
+        <w:gridCol w:w="1832"/>
+        <w:gridCol w:w="1559"/>
+        <w:gridCol w:w="1696"/>
         <w:gridCol w:w="2106"/>
       </w:tblGrid>
       <w:tr>
@@ -2119,7 +2059,7 @@
         </w:trPr>
         <w:tc>
           <w:tcPr>
-            <w:tcW w:w="421" w:type="dxa"/>
+            <w:tcW w:w="432" w:type="dxa"/>
             <w:vMerge w:val="restart"/>
             <w:tcBorders>
               <w:top w:val="single" w:sz="4" w:space="0" w:color="000000"/>
@@ -2152,7 +2092,7 @@
         </w:tc>
         <w:tc>
           <w:tcPr>
-            <w:tcW w:w="2709" w:type="dxa"/>
+            <w:tcW w:w="2707" w:type="dxa"/>
             <w:vMerge w:val="restart"/>
             <w:tcBorders>
               <w:top w:val="single" w:sz="4" w:space="0" w:color="000000"/>
@@ -2185,7 +2125,7 @@
         </w:tc>
         <w:tc>
           <w:tcPr>
-            <w:tcW w:w="2335" w:type="dxa"/>
+            <w:tcW w:w="2333" w:type="dxa"/>
             <w:vMerge w:val="restart"/>
             <w:tcBorders>
               <w:top w:val="single" w:sz="4" w:space="0" w:color="000000"/>
@@ -2218,7 +2158,7 @@
         </w:tc>
         <w:tc>
           <w:tcPr>
-            <w:tcW w:w="6997" w:type="dxa"/>
+            <w:tcW w:w="6992" w:type="dxa"/>
             <w:gridSpan w:val="4"/>
             <w:tcBorders>
               <w:top w:val="single" w:sz="4" w:space="0" w:color="000000"/>
@@ -2251,7 +2191,7 @@
         </w:tc>
         <w:tc>
           <w:tcPr>
-            <w:tcW w:w="2108" w:type="dxa"/>
+            <w:tcW w:w="2106" w:type="dxa"/>
             <w:vMerge w:val="restart"/>
             <w:tcBorders>
               <w:top w:val="single" w:sz="4" w:space="0" w:color="000000"/>
@@ -2289,7 +2229,7 @@
         </w:trPr>
         <w:tc>
           <w:tcPr>
-            <w:tcW w:w="421" w:type="dxa"/>
+            <w:tcW w:w="432" w:type="dxa"/>
             <w:vMerge/>
             <w:tcBorders>
               <w:top w:val="single" w:sz="4" w:space="0" w:color="000000"/>
@@ -2312,7 +2252,7 @@
         </w:tc>
         <w:tc>
           <w:tcPr>
-            <w:tcW w:w="2709" w:type="dxa"/>
+            <w:tcW w:w="2707" w:type="dxa"/>
             <w:vMerge/>
             <w:tcBorders>
               <w:top w:val="single" w:sz="4" w:space="0" w:color="000000"/>
@@ -2335,7 +2275,7 @@
         </w:tc>
         <w:tc>
           <w:tcPr>
-            <w:tcW w:w="2335" w:type="dxa"/>
+            <w:tcW w:w="2333" w:type="dxa"/>
             <w:vMerge/>
             <w:tcBorders>
               <w:top w:val="single" w:sz="4" w:space="0" w:color="000000"/>
@@ -2358,7 +2298,7 @@
         </w:tc>
         <w:tc>
           <w:tcPr>
-            <w:tcW w:w="1907" w:type="dxa"/>
+            <w:tcW w:w="1905" w:type="dxa"/>
             <w:tcBorders>
               <w:top w:val="single" w:sz="4" w:space="0" w:color="000000"/>
               <w:left w:val="single" w:sz="4" w:space="0" w:color="000000"/>
@@ -2390,7 +2330,7 @@
         </w:tc>
         <w:tc>
           <w:tcPr>
-            <w:tcW w:w="1693" w:type="dxa"/>
+            <w:tcW w:w="1832" w:type="dxa"/>
             <w:tcBorders>
               <w:top w:val="single" w:sz="4" w:space="0" w:color="000000"/>
               <w:left w:val="single" w:sz="4" w:space="0" w:color="000000"/>
@@ -2422,7 +2362,7 @@
         </w:tc>
         <w:tc>
           <w:tcPr>
-            <w:tcW w:w="1487" w:type="dxa"/>
+            <w:tcW w:w="1559" w:type="dxa"/>
             <w:tcBorders>
               <w:top w:val="single" w:sz="4" w:space="0" w:color="000000"/>
               <w:left w:val="single" w:sz="4" w:space="0" w:color="000000"/>
@@ -2454,7 +2394,7 @@
         </w:tc>
         <w:tc>
           <w:tcPr>
-            <w:tcW w:w="1910" w:type="dxa"/>
+            <w:tcW w:w="1696" w:type="dxa"/>
             <w:tcBorders>
               <w:top w:val="single" w:sz="4" w:space="0" w:color="000000"/>
               <w:left w:val="single" w:sz="4" w:space="0" w:color="000000"/>
@@ -2486,7 +2426,7 @@
         </w:tc>
         <w:tc>
           <w:tcPr>
-            <w:tcW w:w="2108" w:type="dxa"/>
+            <w:tcW w:w="2106" w:type="dxa"/>
             <w:vMerge/>
             <w:tcBorders>
               <w:top w:val="single" w:sz="4" w:space="0" w:color="000000"/>
@@ -2514,7 +2454,7 @@
         </w:trPr>
         <w:tc>
           <w:tcPr>
-            <w:tcW w:w="421" w:type="dxa"/>
+            <w:tcW w:w="432" w:type="dxa"/>
             <w:tcBorders>
               <w:top w:val="single" w:sz="4" w:space="0" w:color="000000"/>
               <w:left w:val="single" w:sz="4" w:space="0" w:color="000000"/>
@@ -2545,7 +2485,7 @@
         </w:tc>
         <w:tc>
           <w:tcPr>
-            <w:tcW w:w="2709" w:type="dxa"/>
+            <w:tcW w:w="2707" w:type="dxa"/>
             <w:tcBorders>
               <w:top w:val="single" w:sz="4" w:space="0" w:color="000000"/>
               <w:left w:val="single" w:sz="4" w:space="0" w:color="000000"/>
@@ -2576,7 +2516,7 @@
         </w:tc>
         <w:tc>
           <w:tcPr>
-            <w:tcW w:w="2335" w:type="dxa"/>
+            <w:tcW w:w="2333" w:type="dxa"/>
             <w:tcBorders>
               <w:top w:val="single" w:sz="4" w:space="0" w:color="000000"/>
               <w:left w:val="single" w:sz="4" w:space="0" w:color="000000"/>
@@ -2607,7 +2547,7 @@
         </w:tc>
         <w:tc>
           <w:tcPr>
-            <w:tcW w:w="1907" w:type="dxa"/>
+            <w:tcW w:w="1905" w:type="dxa"/>
             <w:tcBorders>
               <w:top w:val="single" w:sz="4" w:space="0" w:color="000000"/>
               <w:left w:val="single" w:sz="4" w:space="0" w:color="000000"/>
@@ -2638,7 +2578,7 @@
         </w:tc>
         <w:tc>
           <w:tcPr>
-            <w:tcW w:w="1693" w:type="dxa"/>
+            <w:tcW w:w="1832" w:type="dxa"/>
             <w:tcBorders>
               <w:top w:val="single" w:sz="4" w:space="0" w:color="000000"/>
               <w:left w:val="single" w:sz="4" w:space="0" w:color="000000"/>
@@ -2669,7 +2609,7 @@
         </w:tc>
         <w:tc>
           <w:tcPr>
-            <w:tcW w:w="1487" w:type="dxa"/>
+            <w:tcW w:w="1559" w:type="dxa"/>
             <w:tcBorders>
               <w:top w:val="single" w:sz="4" w:space="0" w:color="000000"/>
               <w:left w:val="single" w:sz="4" w:space="0" w:color="000000"/>
@@ -2700,7 +2640,7 @@
         </w:tc>
         <w:tc>
           <w:tcPr>
-            <w:tcW w:w="1910" w:type="dxa"/>
+            <w:tcW w:w="1696" w:type="dxa"/>
             <w:tcBorders>
               <w:top w:val="single" w:sz="4" w:space="0" w:color="000000"/>
               <w:left w:val="single" w:sz="4" w:space="0" w:color="000000"/>
@@ -2731,7 +2671,7 @@
         </w:tc>
         <w:tc>
           <w:tcPr>
-            <w:tcW w:w="2108" w:type="dxa"/>
+            <w:tcW w:w="2106" w:type="dxa"/>
             <w:tcBorders>
               <w:top w:val="single" w:sz="4" w:space="0" w:color="000000"/>
               <w:left w:val="single" w:sz="4" w:space="0" w:color="000000"/>
@@ -2829,15 +2769,7 @@
           <w:sz w:val="24"/>
           <w:szCs w:val="24"/>
         </w:rPr>
-        <w:t xml:space="preserve">2.1. Опись фондов оценочных средств для </w:t>
-      </w:r>
-      <w:r>
-        <w:rPr>
-          <w:b/>
-          <w:sz w:val="24"/>
-          <w:szCs w:val="24"/>
-        </w:rPr>
-        <w:t>промежуточной аттестации</w:t>
+        <w:t>2.1. Опись фондов оценочных средств для промежуточной аттестации</w:t>
       </w:r>
     </w:p>
     <w:tbl>
@@ -2959,17 +2891,7 @@
           <w:highlight w:val="cyan"/>
           <w:u w:val="single"/>
         </w:rPr>
-        <w:t>в порядке их указани</w:t>
-      </w:r>
-      <w:r>
-        <w:rPr>
-          <w:i/>
-          <w:sz w:val="24"/>
-          <w:szCs w:val="24"/>
-          <w:highlight w:val="cyan"/>
-          <w:u w:val="single"/>
-        </w:rPr>
-        <w:t>я в учебном плане</w:t>
+        <w:t>в порядке их указания в учебном плане</w:t>
       </w:r>
       <w:r>
         <w:rPr>
@@ -3064,16 +2986,7 @@
           <w:szCs w:val="24"/>
           <w:highlight w:val="cyan"/>
         </w:rPr>
-        <w:t>Раздел включает (используем п</w:t>
-      </w:r>
-      <w:r>
-        <w:rPr>
-          <w:i/>
-          <w:sz w:val="24"/>
-          <w:szCs w:val="24"/>
-          <w:highlight w:val="cyan"/>
-        </w:rPr>
-        <w:t>п.2.3. и 3.2. ПГИА):</w:t>
+        <w:t>Раздел включает (используем пп.2.3. и 3.2. ПГИА):</w:t>
       </w:r>
     </w:p>
     <w:p>
@@ -3165,16 +3078,7 @@
           <w:szCs w:val="24"/>
           <w:highlight w:val="cyan"/>
         </w:rPr>
-        <w:t>лист сформирован</w:t>
-      </w:r>
-      <w:r>
-        <w:rPr>
-          <w:i/>
-          <w:sz w:val="24"/>
-          <w:szCs w:val="24"/>
-          <w:highlight w:val="cyan"/>
-        </w:rPr>
-        <w:t>ности компетенций.</w:t>
+        <w:t>лист сформированности компетенций.</w:t>
       </w:r>
     </w:p>
     <w:p>
@@ -3597,14 +3501,7 @@
           <w:sz w:val="24"/>
           <w:szCs w:val="24"/>
         </w:rPr>
-        <w:t xml:space="preserve">Председатель ГЭК                              </w:t>
-      </w:r>
-      <w:r>
-        <w:rPr>
-          <w:sz w:val="24"/>
-          <w:szCs w:val="24"/>
-        </w:rPr>
-        <w:t xml:space="preserve">                             /                                                /</w:t>
+        <w:t>Председатель ГЭК                                                           /                                                /</w:t>
       </w:r>
     </w:p>
     <w:p>
@@ -3667,10 +3564,7 @@
       <w:fldChar w:fldCharType="begin"/>
     </w:r>
     <w:r>
-      <w:instrText>P</w:instrText>
-    </w:r>
-    <w:r>
-      <w:instrText>AGE</w:instrText>
+      <w:instrText>PAGE</w:instrText>
     </w:r>
     <w:r>
       <w:fldChar w:fldCharType="separate"/>
@@ -3746,7 +3640,7 @@
   <w:abstractNum w:abstractNumId="0" w15:restartNumberingAfterBreak="0">
     <w:nsid w:val="FFFFFF7C"/>
     <w:multiLevelType w:val="singleLevel"/>
-    <w:tmpl w:val="FC1C779C"/>
+    <w:tmpl w:val="F556731E"/>
     <w:lvl w:ilvl="0">
       <w:start w:val="1"/>
       <w:numFmt w:val="decimal"/>
@@ -3763,7 +3657,7 @@
   <w:abstractNum w:abstractNumId="1" w15:restartNumberingAfterBreak="0">
     <w:nsid w:val="FFFFFF7D"/>
     <w:multiLevelType w:val="singleLevel"/>
-    <w:tmpl w:val="82AC6F16"/>
+    <w:tmpl w:val="E4FACD06"/>
     <w:lvl w:ilvl="0">
       <w:start w:val="1"/>
       <w:numFmt w:val="decimal"/>
@@ -3780,7 +3674,7 @@
   <w:abstractNum w:abstractNumId="2" w15:restartNumberingAfterBreak="0">
     <w:nsid w:val="FFFFFF7F"/>
     <w:multiLevelType w:val="singleLevel"/>
-    <w:tmpl w:val="4B7EA5B4"/>
+    <w:tmpl w:val="E47E70B2"/>
     <w:lvl w:ilvl="0">
       <w:start w:val="1"/>
       <w:numFmt w:val="decimal"/>
@@ -3797,7 +3691,7 @@
   <w:abstractNum w:abstractNumId="3" w15:restartNumberingAfterBreak="0">
     <w:nsid w:val="FFFFFF80"/>
     <w:multiLevelType w:val="singleLevel"/>
-    <w:tmpl w:val="87E49884"/>
+    <w:tmpl w:val="DD6C31B2"/>
     <w:lvl w:ilvl="0">
       <w:start w:val="1"/>
       <w:numFmt w:val="bullet"/>
@@ -3817,7 +3711,7 @@
   <w:abstractNum w:abstractNumId="4" w15:restartNumberingAfterBreak="0">
     <w:nsid w:val="FFFFFF83"/>
     <w:multiLevelType w:val="singleLevel"/>
-    <w:tmpl w:val="53A0839C"/>
+    <w:tmpl w:val="E52677F8"/>
     <w:lvl w:ilvl="0">
       <w:start w:val="1"/>
       <w:numFmt w:val="bullet"/>
@@ -3837,7 +3731,7 @@
   <w:abstractNum w:abstractNumId="5" w15:restartNumberingAfterBreak="0">
     <w:nsid w:val="FFFFFF88"/>
     <w:multiLevelType w:val="singleLevel"/>
-    <w:tmpl w:val="6FE2C1DA"/>
+    <w:tmpl w:val="CE1A71B6"/>
     <w:lvl w:ilvl="0">
       <w:start w:val="1"/>
       <w:numFmt w:val="decimal"/>
@@ -3854,7 +3748,7 @@
   <w:abstractNum w:abstractNumId="6" w15:restartNumberingAfterBreak="0">
     <w:nsid w:val="FFFFFF89"/>
     <w:multiLevelType w:val="singleLevel"/>
-    <w:tmpl w:val="0C662290"/>
+    <w:tmpl w:val="6A943EBA"/>
     <w:lvl w:ilvl="0">
       <w:start w:val="1"/>
       <w:numFmt w:val="bullet"/>
@@ -4349,6 +4243,7 @@
     <w:lsdException w:name="Strong" w:qFormat="1"/>
     <w:lsdException w:name="Emphasis" w:qFormat="1"/>
     <w:lsdException w:name="HTML Keyboard" w:semiHidden="1" w:unhideWhenUsed="1"/>
+    <w:lsdException w:name="Normal Table" w:semiHidden="1" w:unhideWhenUsed="1"/>
     <w:lsdException w:name="annotation subject" w:semiHidden="1" w:unhideWhenUsed="1"/>
     <w:lsdException w:name="No List" w:semiHidden="1" w:unhideWhenUsed="1"/>
     <w:lsdException w:name="Outline List 1" w:semiHidden="1" w:unhideWhenUsed="1"/>
@@ -4391,8 +4286,11 @@
     <w:lsdException w:name="Table Contemporary" w:semiHidden="1" w:unhideWhenUsed="1"/>
     <w:lsdException w:name="Table Elegant" w:semiHidden="1" w:unhideWhenUsed="1"/>
     <w:lsdException w:name="Table Professional" w:semiHidden="1" w:unhideWhenUsed="1"/>
+    <w:lsdException w:name="Table Subtle 1" w:semiHidden="1" w:unhideWhenUsed="1"/>
     <w:lsdException w:name="Table Subtle 2" w:semiHidden="1" w:unhideWhenUsed="1"/>
     <w:lsdException w:name="Table Web 1" w:semiHidden="1" w:unhideWhenUsed="1"/>
+    <w:lsdException w:name="Table Web 2" w:semiHidden="1" w:unhideWhenUsed="1"/>
+    <w:lsdException w:name="Table Web 3" w:semiHidden="1" w:unhideWhenUsed="1"/>
     <w:lsdException w:name="Balloon Text" w:semiHidden="1" w:unhideWhenUsed="1"/>
     <w:lsdException w:name="Table Grid" w:uiPriority="59"/>
     <w:lsdException w:name="Table Theme" w:semiHidden="1" w:unhideWhenUsed="1"/>
@@ -5774,12 +5672,13 @@
     <w:name w:val="Table Contents"/>
     <w:basedOn w:val="10"/>
     <w:qFormat/>
+    <w:rsid w:val="00BF72F2"/>
     <w:pPr>
       <w:suppressLineNumbers/>
       <w:ind w:firstLine="0"/>
     </w:pPr>
     <w:rPr>
-      <w:sz w:val="20"/>
+      <w:sz w:val="16"/>
     </w:rPr>
   </w:style>
   <w:style w:type="paragraph" w:customStyle="1" w:styleId="TableHeading">
@@ -5792,7 +5691,6 @@
     </w:pPr>
     <w:rPr>
       <w:bCs/>
-      <w:sz w:val="16"/>
     </w:rPr>
   </w:style>
   <w:style w:type="numbering" w:customStyle="1" w:styleId="210">

</xml_diff>